<commit_message>
#152 updated seed reports
</commit_message>
<xml_diff>
--- a/reports/seeds-pulmonary/seed-lasa.docx
+++ b/reports/seeds-pulmonary/seed-lasa.docx
@@ -39,7 +39,7 @@
         <w:t xml:space="preserve"> </w:t>
       </w:r>
       <w:r>
-        <w:t xml:space="preserve">2016-12-05</w:t>
+        <w:t xml:space="preserve">2016-12-29</w:t>
       </w:r>
     </w:p>
     <w:sdt>
@@ -21807,7 +21807,7 @@
         <w:rPr>
           <w:rStyle w:val="VerbatimChar"/>
         </w:rPr>
-        <w:t xml:space="preserve">[19] htmlwidgets_0.7  grid_3.3.1       DT_0.2           data.table_1.9.6 R6_2.2.0         rmarkdown_1.1   </w:t>
+        <w:t xml:space="preserve">[19] htmlwidgets_0.7  grid_3.3.1       DT_0.2           R6_2.2.0         gsubfn_0.6-6     rmarkdown_1.1   </w:t>
       </w:r>
       <w:r>
         <w:br w:type="textWrapping"/>
@@ -21816,7 +21816,7 @@
         <w:rPr>
           <w:rStyle w:val="VerbatimChar"/>
         </w:rPr>
-        <w:t xml:space="preserve">[25] gsubfn_0.6-6     pander_0.6.0     tidyr_0.6.0      reshape2_1.4.1   readr_1.0.0      scales_0.4.1    </w:t>
+        <w:t xml:space="preserve">[25] pander_0.6.0     tidyr_0.6.0      readr_1.0.0      scales_0.4.1     htmltools_0.3.5  rsconnect_0.5   </w:t>
       </w:r>
       <w:r>
         <w:br w:type="textWrapping"/>
@@ -21825,7 +21825,7 @@
         <w:rPr>
           <w:rStyle w:val="VerbatimChar"/>
         </w:rPr>
-        <w:t xml:space="preserve">[31] htmltools_0.3.5  rsconnect_0.5    assertthat_0.1   testit_0.5       colorspace_1.2-7 xtable_1.8-2    </w:t>
+        <w:t xml:space="preserve">[31] assertthat_0.1   testit_0.5       xtable_1.8-2     colorspace_1.2-7 stringi_1.1.2    lazyeval_0.2.0  </w:t>
       </w:r>
       <w:r>
         <w:br w:type="textWrapping"/>
@@ -21834,7 +21834,7 @@
         <w:rPr>
           <w:rStyle w:val="VerbatimChar"/>
         </w:rPr>
-        <w:t xml:space="preserve">[37] stringi_1.1.2    lazyeval_0.2.0   munsell_0.4.3    chron_2.3-47    </w:t>
+        <w:t xml:space="preserve">[37] munsell_0.4.3   </w:t>
       </w:r>
     </w:p>
     <w:sectPr>
@@ -22243,7 +22243,7 @@
     </w:lvl>
   </w:abstractNum>
   <w:abstractNum w:abstractNumId="990">
-    <w:nsid w:val="800eadbd"/>
+    <w:nsid w:val="e91cca3f"/>
     <w:multiLevelType w:val="multilevel"/>
     <w:lvl w:ilvl="0">
       <w:numFmt w:val="bullet"/>

</xml_diff>